<commit_message>
Update doc e tokens
</commit_message>
<xml_diff>
--- a/docs/Doc_lexico.docx
+++ b/docs/Doc_lexico.docx
@@ -5670,8 +5670,6 @@
             <w:r>
               <w:t>while</w:t>
             </w:r>
-            <w:bookmarkStart w:id="0" w:name="_GoBack"/>
-            <w:bookmarkEnd w:id="0"/>
           </w:p>
         </w:tc>
         <w:tc>
@@ -7455,63 +7453,6 @@
               <w:rPr>
                 <w:rFonts w:ascii="Arial" w:hAnsi="Arial" w:cs="Arial"/>
               </w:rPr>
-              <w:t>Deslocamento à direita sem sinal</w:t>
-            </w:r>
-          </w:p>
-        </w:tc>
-        <w:tc>
-          <w:tcPr>
-            <w:tcW w:w="2832" w:type="dxa"/>
-            <w:vAlign w:val="center"/>
-          </w:tcPr>
-          <w:p>
-            <w:pPr>
-              <w:jc w:val="center"/>
-              <w:rPr>
-                <w:rFonts w:ascii="Arial" w:hAnsi="Arial" w:cs="Arial"/>
-              </w:rPr>
-            </w:pPr>
-            <w:r>
-              <w:rPr>
-                <w:rFonts w:ascii="Arial" w:hAnsi="Arial" w:cs="Arial"/>
-              </w:rPr>
-              <w:t>&gt;&gt;&gt;</w:t>
-            </w:r>
-          </w:p>
-        </w:tc>
-      </w:tr>
-      <w:tr>
-        <w:tc>
-          <w:tcPr>
-            <w:tcW w:w="1980" w:type="dxa"/>
-            <w:vMerge/>
-            <w:vAlign w:val="center"/>
-          </w:tcPr>
-          <w:p>
-            <w:pPr>
-              <w:jc w:val="center"/>
-              <w:rPr>
-                <w:rFonts w:ascii="Arial" w:hAnsi="Arial" w:cs="Arial"/>
-              </w:rPr>
-            </w:pPr>
-          </w:p>
-        </w:tc>
-        <w:tc>
-          <w:tcPr>
-            <w:tcW w:w="3682" w:type="dxa"/>
-            <w:vAlign w:val="center"/>
-          </w:tcPr>
-          <w:p>
-            <w:pPr>
-              <w:jc w:val="center"/>
-              <w:rPr>
-                <w:rFonts w:ascii="Arial" w:hAnsi="Arial" w:cs="Arial"/>
-              </w:rPr>
-            </w:pPr>
-            <w:r>
-              <w:rPr>
-                <w:rFonts w:ascii="Arial" w:hAnsi="Arial" w:cs="Arial"/>
-              </w:rPr>
               <w:t>AND lógico</w:t>
             </w:r>
           </w:p>
@@ -8351,7 +8292,31 @@
               <w:rPr>
                 <w:rFonts w:ascii="Arial" w:hAnsi="Arial" w:cs="Arial"/>
               </w:rPr>
-              <w:t>Atribuição composta (aritmético, booleano e bit a bit)</w:t>
+              <w:t>Atribuição c</w:t>
+            </w:r>
+            <w:r>
+              <w:rPr>
+                <w:rFonts w:ascii="Arial" w:hAnsi="Arial" w:cs="Arial"/>
+              </w:rPr>
+              <w:t xml:space="preserve">omposta (aritmético, booleano, </w:t>
+            </w:r>
+            <w:r>
+              <w:rPr>
+                <w:rFonts w:ascii="Arial" w:hAnsi="Arial" w:cs="Arial"/>
+              </w:rPr>
+              <w:t>bit a bit</w:t>
+            </w:r>
+            <w:r>
+              <w:rPr>
+                <w:rFonts w:ascii="Arial" w:hAnsi="Arial" w:cs="Arial"/>
+              </w:rPr>
+              <w:t xml:space="preserve"> e união nula</w:t>
+            </w:r>
+            <w:r>
+              <w:rPr>
+                <w:rFonts w:ascii="Arial" w:hAnsi="Arial" w:cs="Arial"/>
+              </w:rPr>
+              <w:t>)</w:t>
             </w:r>
           </w:p>
         </w:tc>
@@ -8372,63 +8337,6 @@
                 <w:rFonts w:ascii="Arial" w:hAnsi="Arial" w:cs="Arial"/>
               </w:rPr>
               <w:t>x op= y</w:t>
-            </w:r>
-          </w:p>
-        </w:tc>
-      </w:tr>
-      <w:tr>
-        <w:tc>
-          <w:tcPr>
-            <w:tcW w:w="1980" w:type="dxa"/>
-            <w:vMerge/>
-            <w:vAlign w:val="center"/>
-          </w:tcPr>
-          <w:p>
-            <w:pPr>
-              <w:jc w:val="center"/>
-              <w:rPr>
-                <w:rFonts w:ascii="Arial" w:hAnsi="Arial" w:cs="Arial"/>
-              </w:rPr>
-            </w:pPr>
-          </w:p>
-        </w:tc>
-        <w:tc>
-          <w:tcPr>
-            <w:tcW w:w="3682" w:type="dxa"/>
-            <w:vAlign w:val="center"/>
-          </w:tcPr>
-          <w:p>
-            <w:pPr>
-              <w:jc w:val="center"/>
-              <w:rPr>
-                <w:rFonts w:ascii="Arial" w:hAnsi="Arial" w:cs="Arial"/>
-              </w:rPr>
-            </w:pPr>
-            <w:r>
-              <w:rPr>
-                <w:rFonts w:ascii="Arial" w:hAnsi="Arial" w:cs="Arial"/>
-              </w:rPr>
-              <w:t>Atribuição de coalescência nula</w:t>
-            </w:r>
-          </w:p>
-        </w:tc>
-        <w:tc>
-          <w:tcPr>
-            <w:tcW w:w="2832" w:type="dxa"/>
-            <w:vAlign w:val="center"/>
-          </w:tcPr>
-          <w:p>
-            <w:pPr>
-              <w:jc w:val="center"/>
-              <w:rPr>
-                <w:rFonts w:ascii="Arial" w:hAnsi="Arial" w:cs="Arial"/>
-              </w:rPr>
-            </w:pPr>
-            <w:r>
-              <w:rPr>
-                <w:rFonts w:ascii="Arial" w:hAnsi="Arial" w:cs="Arial"/>
-              </w:rPr>
-              <w:t>?? | ??=</w:t>
             </w:r>
           </w:p>
         </w:tc>
@@ -8494,7 +8402,39 @@
           <w:rFonts w:ascii="Arial" w:hAnsi="Arial" w:cs="Arial"/>
           <w:sz w:val="24"/>
         </w:rPr>
-        <w:t>É usado o conjunto de operadores (?:) para simplificar o resultado de uma expressão booleana. Esse operador é associativo à direita.</w:t>
+        <w:t xml:space="preserve">É usado o conjunto de operadores </w:t>
+      </w:r>
+      <w:proofErr w:type="gramStart"/>
+      <w:r>
+        <w:rPr>
+          <w:rFonts w:ascii="Arial" w:hAnsi="Arial" w:cs="Arial"/>
+          <w:sz w:val="24"/>
+        </w:rPr>
+        <w:t>(?:)</w:t>
+      </w:r>
+      <w:proofErr w:type="gramEnd"/>
+      <w:r>
+        <w:rPr>
+          <w:rFonts w:ascii="Arial" w:hAnsi="Arial" w:cs="Arial"/>
+          <w:sz w:val="24"/>
+        </w:rPr>
+        <w:t xml:space="preserve"> </w:t>
+      </w:r>
+      <w:proofErr w:type="gramStart"/>
+      <w:r>
+        <w:rPr>
+          <w:rFonts w:ascii="Arial" w:hAnsi="Arial" w:cs="Arial"/>
+          <w:sz w:val="24"/>
+        </w:rPr>
+        <w:t>para</w:t>
+      </w:r>
+      <w:proofErr w:type="gramEnd"/>
+      <w:r>
+        <w:rPr>
+          <w:rFonts w:ascii="Arial" w:hAnsi="Arial" w:cs="Arial"/>
+          <w:sz w:val="24"/>
+        </w:rPr>
+        <w:t xml:space="preserve"> simplificar o resultado de uma expressão booleana. Esse operador é associativo à direita.</w:t>
       </w:r>
     </w:p>
     <w:p>
@@ -8712,12 +8652,48 @@
           <w:sz w:val="24"/>
         </w:rPr>
       </w:pPr>
+      <w:proofErr w:type="spellStart"/>
+      <w:proofErr w:type="gramStart"/>
       <w:r>
         <w:rPr>
           <w:rFonts w:ascii="Consolas" w:hAnsi="Consolas" w:cs="Times New Roman"/>
           <w:sz w:val="24"/>
         </w:rPr>
-        <w:t>classify = (input &gt;= 0) ? "nonnegative" : "negative";</w:t>
+        <w:t>classify</w:t>
+      </w:r>
+      <w:proofErr w:type="spellEnd"/>
+      <w:proofErr w:type="gramEnd"/>
+      <w:r>
+        <w:rPr>
+          <w:rFonts w:ascii="Consolas" w:hAnsi="Consolas" w:cs="Times New Roman"/>
+          <w:sz w:val="24"/>
+        </w:rPr>
+        <w:t xml:space="preserve"> = (input &gt;= 0) ? "</w:t>
+      </w:r>
+      <w:proofErr w:type="spellStart"/>
+      <w:r>
+        <w:rPr>
+          <w:rFonts w:ascii="Consolas" w:hAnsi="Consolas" w:cs="Times New Roman"/>
+          <w:sz w:val="24"/>
+        </w:rPr>
+        <w:t>nonnegative</w:t>
+      </w:r>
+      <w:proofErr w:type="spellEnd"/>
+      <w:proofErr w:type="gramStart"/>
+      <w:r>
+        <w:rPr>
+          <w:rFonts w:ascii="Consolas" w:hAnsi="Consolas" w:cs="Times New Roman"/>
+          <w:sz w:val="24"/>
+        </w:rPr>
+        <w:t>" :</w:t>
+      </w:r>
+      <w:proofErr w:type="gramEnd"/>
+      <w:r>
+        <w:rPr>
+          <w:rFonts w:ascii="Consolas" w:hAnsi="Consolas" w:cs="Times New Roman"/>
+          <w:sz w:val="24"/>
+        </w:rPr>
+        <w:t xml:space="preserve"> "negative";</w:t>
       </w:r>
     </w:p>
     <w:p>
@@ -8753,6 +8729,15 @@
         </w:rPr>
         <w:t>Operador de expressão lambda</w:t>
       </w:r>
+      <w:r>
+        <w:rPr>
+          <w:rFonts w:ascii="Arial" w:hAnsi="Arial" w:cs="Arial"/>
+          <w:b/>
+          <w:sz w:val="24"/>
+          <w:szCs w:val="24"/>
+        </w:rPr>
+        <w:t xml:space="preserve"> #</w:t>
+      </w:r>
     </w:p>
     <w:p>
       <w:pPr>
@@ -8863,7 +8848,6 @@
           <w:rFonts w:ascii="Consolas" w:hAnsi="Consolas" w:cs="Times New Roman"/>
           <w:sz w:val="24"/>
         </w:rPr>
-        <w:lastRenderedPageBreak/>
         <w:t>int product = numbers.Aggregate(1, (interim, next) =&gt; interim * next);</w:t>
       </w:r>
     </w:p>
@@ -8881,6 +8865,7 @@
           <w:rFonts w:ascii="Consolas" w:hAnsi="Consolas" w:cs="Times New Roman"/>
           <w:sz w:val="24"/>
         </w:rPr>
+        <w:lastRenderedPageBreak/>
         <w:t>Console.WriteLine(product);   // output: 280</w:t>
       </w:r>
     </w:p>
@@ -9311,7 +9296,17 @@
           <w:sz w:val="24"/>
           <w:szCs w:val="24"/>
         </w:rPr>
-        <w:t xml:space="preserve">Literal Decimal </w:t>
+        <w:t>Literal d</w:t>
+      </w:r>
+      <w:r>
+        <w:rPr>
+          <w:rFonts w:ascii="Arial" w:eastAsia="Times New Roman" w:hAnsi="Arial" w:cs="Arial"/>
+          <w:b/>
+          <w:color w:val="000000"/>
+          <w:sz w:val="24"/>
+          <w:szCs w:val="24"/>
+        </w:rPr>
+        <w:t xml:space="preserve">ecimal </w:t>
       </w:r>
     </w:p>
     <w:p>
@@ -9345,6 +9340,7 @@
           <w:szCs w:val="24"/>
         </w:rPr>
       </w:pPr>
+      <w:proofErr w:type="spellStart"/>
       <w:r>
         <w:rPr>
           <w:rFonts w:ascii="Arial" w:hAnsi="Arial" w:cs="Arial"/>
@@ -9353,7 +9349,18 @@
           <w:sz w:val="24"/>
           <w:szCs w:val="24"/>
         </w:rPr>
-        <w:t>Ex:</w:t>
+        <w:t>Ex</w:t>
+      </w:r>
+      <w:proofErr w:type="spellEnd"/>
+      <w:r>
+        <w:rPr>
+          <w:rFonts w:ascii="Arial" w:hAnsi="Arial" w:cs="Arial"/>
+          <w:b/>
+          <w:color w:val="000000" w:themeColor="text1"/>
+          <w:sz w:val="24"/>
+          <w:szCs w:val="24"/>
+        </w:rPr>
+        <w:t>:</w:t>
       </w:r>
       <w:r>
         <w:rPr>
@@ -9364,6 +9371,7 @@
         </w:rPr>
         <w:t xml:space="preserve"> </w:t>
       </w:r>
+      <w:proofErr w:type="spellStart"/>
       <w:r>
         <w:rPr>
           <w:rFonts w:ascii="Arial" w:hAnsi="Arial" w:cs="Arial"/>
@@ -9371,7 +9379,57 @@
           <w:sz w:val="24"/>
           <w:szCs w:val="24"/>
         </w:rPr>
-        <w:t>int decimalLiteral = 42; // Literal decimal</w:t>
+        <w:t>int</w:t>
+      </w:r>
+      <w:proofErr w:type="spellEnd"/>
+      <w:r>
+        <w:rPr>
+          <w:rFonts w:ascii="Arial" w:hAnsi="Arial" w:cs="Arial"/>
+          <w:color w:val="2F5496" w:themeColor="accent5" w:themeShade="BF"/>
+          <w:sz w:val="24"/>
+          <w:szCs w:val="24"/>
+        </w:rPr>
+        <w:t xml:space="preserve"> </w:t>
+      </w:r>
+      <w:proofErr w:type="spellStart"/>
+      <w:r>
+        <w:rPr>
+          <w:rFonts w:ascii="Arial" w:hAnsi="Arial" w:cs="Arial"/>
+          <w:color w:val="2F5496" w:themeColor="accent5" w:themeShade="BF"/>
+          <w:sz w:val="24"/>
+          <w:szCs w:val="24"/>
+        </w:rPr>
+        <w:t>decimalLiteral</w:t>
+      </w:r>
+      <w:proofErr w:type="spellEnd"/>
+      <w:r>
+        <w:rPr>
+          <w:rFonts w:ascii="Arial" w:hAnsi="Arial" w:cs="Arial"/>
+          <w:color w:val="2F5496" w:themeColor="accent5" w:themeShade="BF"/>
+          <w:sz w:val="24"/>
+          <w:szCs w:val="24"/>
+        </w:rPr>
+        <w:t xml:space="preserve"> = 42; // </w:t>
+      </w:r>
+      <w:proofErr w:type="gramStart"/>
+      <w:r>
+        <w:rPr>
+          <w:rFonts w:ascii="Arial" w:hAnsi="Arial" w:cs="Arial"/>
+          <w:color w:val="2F5496" w:themeColor="accent5" w:themeShade="BF"/>
+          <w:sz w:val="24"/>
+          <w:szCs w:val="24"/>
+        </w:rPr>
+        <w:t>Literal</w:t>
+      </w:r>
+      <w:proofErr w:type="gramEnd"/>
+      <w:r>
+        <w:rPr>
+          <w:rFonts w:ascii="Arial" w:hAnsi="Arial" w:cs="Arial"/>
+          <w:color w:val="2F5496" w:themeColor="accent5" w:themeShade="BF"/>
+          <w:sz w:val="24"/>
+          <w:szCs w:val="24"/>
+        </w:rPr>
+        <w:t xml:space="preserve"> decimal</w:t>
       </w:r>
       <w:r>
         <w:rPr>
@@ -9389,137 +9447,6 @@
         <w:jc w:val="both"/>
         <w:rPr>
           <w:rFonts w:ascii="Arial" w:hAnsi="Arial" w:cs="Arial"/>
-          <w:sz w:val="24"/>
-          <w:szCs w:val="24"/>
-        </w:rPr>
-      </w:pPr>
-    </w:p>
-    <w:p>
-      <w:pPr>
-        <w:pStyle w:val="PargrafodaLista"/>
-        <w:widowControl w:val="0"/>
-        <w:numPr>
-          <w:ilvl w:val="3"/>
-          <w:numId w:val="6"/>
-        </w:numPr>
-        <w:pBdr>
-          <w:top w:val="nil"/>
-          <w:left w:val="nil"/>
-          <w:bottom w:val="nil"/>
-          <w:right w:val="nil"/>
-          <w:between w:val="nil"/>
-        </w:pBdr>
-        <w:spacing w:before="54" w:line="239" w:lineRule="auto"/>
-        <w:ind w:right="110"/>
-        <w:jc w:val="both"/>
-        <w:rPr>
-          <w:rFonts w:ascii="Arial" w:eastAsia="Times New Roman" w:hAnsi="Arial" w:cs="Arial"/>
-          <w:b/>
-          <w:sz w:val="24"/>
-          <w:szCs w:val="24"/>
-        </w:rPr>
-      </w:pPr>
-      <w:r>
-        <w:rPr>
-          <w:rFonts w:ascii="Arial" w:eastAsia="Times New Roman" w:hAnsi="Arial" w:cs="Arial"/>
-          <w:b/>
-          <w:sz w:val="24"/>
-          <w:szCs w:val="24"/>
-        </w:rPr>
-        <w:t xml:space="preserve">Literal octal  </w:t>
-      </w:r>
-    </w:p>
-    <w:p>
-      <w:pPr>
-        <w:pStyle w:val="PargrafodaLista"/>
-        <w:widowControl w:val="0"/>
-        <w:pBdr>
-          <w:top w:val="nil"/>
-          <w:left w:val="nil"/>
-          <w:bottom w:val="nil"/>
-          <w:right w:val="nil"/>
-          <w:between w:val="nil"/>
-        </w:pBdr>
-        <w:spacing w:line="240" w:lineRule="auto"/>
-        <w:ind w:left="1728" w:firstLine="396"/>
-        <w:jc w:val="both"/>
-        <w:rPr>
-          <w:rFonts w:ascii="Arial" w:eastAsia="Times New Roman" w:hAnsi="Arial" w:cs="Arial"/>
-          <w:color w:val="000000"/>
-          <w:sz w:val="24"/>
-          <w:szCs w:val="24"/>
-        </w:rPr>
-      </w:pPr>
-      <w:r>
-        <w:rPr>
-          <w:rFonts w:ascii="Arial" w:eastAsia="Times New Roman" w:hAnsi="Arial" w:cs="Arial"/>
-          <w:color w:val="000000"/>
-          <w:sz w:val="24"/>
-          <w:szCs w:val="24"/>
-        </w:rPr>
-        <w:t>O literal octal é representado com um prefixo "0" indicando que o número está em octal.</w:t>
-      </w:r>
-    </w:p>
-    <w:p>
-      <w:pPr>
-        <w:pStyle w:val="PargrafodaLista"/>
-        <w:widowControl w:val="0"/>
-        <w:pBdr>
-          <w:top w:val="nil"/>
-          <w:left w:val="nil"/>
-          <w:bottom w:val="nil"/>
-          <w:right w:val="nil"/>
-          <w:between w:val="nil"/>
-        </w:pBdr>
-        <w:spacing w:line="240" w:lineRule="auto"/>
-        <w:ind w:left="1728"/>
-        <w:jc w:val="both"/>
-        <w:rPr>
-          <w:rFonts w:ascii="Arial" w:eastAsia="Times New Roman" w:hAnsi="Arial" w:cs="Arial"/>
-          <w:b/>
-          <w:color w:val="2F5496" w:themeColor="accent5" w:themeShade="BF"/>
-          <w:sz w:val="24"/>
-          <w:szCs w:val="24"/>
-        </w:rPr>
-      </w:pPr>
-      <w:r>
-        <w:rPr>
-          <w:rFonts w:ascii="Arial" w:eastAsia="Times New Roman" w:hAnsi="Arial" w:cs="Arial"/>
-          <w:b/>
-          <w:color w:val="000000"/>
-          <w:sz w:val="24"/>
-          <w:szCs w:val="24"/>
-        </w:rPr>
-        <w:t xml:space="preserve">Ex: </w:t>
-      </w:r>
-      <w:r>
-        <w:rPr>
-          <w:rFonts w:ascii="Arial" w:eastAsia="Times New Roman" w:hAnsi="Arial" w:cs="Arial"/>
-          <w:color w:val="2F5496" w:themeColor="accent5" w:themeShade="BF"/>
-          <w:sz w:val="24"/>
-          <w:szCs w:val="24"/>
-        </w:rPr>
-        <w:t>int octalLiteral = 052;    // Literal octal (prefixo 0)</w:t>
-      </w:r>
-    </w:p>
-    <w:p>
-      <w:pPr>
-        <w:pStyle w:val="PargrafodaLista"/>
-        <w:widowControl w:val="0"/>
-        <w:pBdr>
-          <w:top w:val="nil"/>
-          <w:left w:val="nil"/>
-          <w:bottom w:val="nil"/>
-          <w:right w:val="nil"/>
-          <w:between w:val="nil"/>
-        </w:pBdr>
-        <w:spacing w:line="240" w:lineRule="auto"/>
-        <w:ind w:left="1728"/>
-        <w:jc w:val="both"/>
-        <w:rPr>
-          <w:rFonts w:ascii="Arial" w:eastAsia="Times New Roman" w:hAnsi="Arial" w:cs="Arial"/>
-          <w:b/>
-          <w:color w:val="000000"/>
           <w:sz w:val="24"/>
           <w:szCs w:val="24"/>
         </w:rPr>
@@ -9649,8 +9576,346 @@
           <w:sz w:val="24"/>
           <w:szCs w:val="24"/>
         </w:rPr>
-        <w:t>int hexadecimalLiteral = 0x2A;  // Literal hexadecimal (prefixo 0x)</w:t>
-      </w:r>
+        <w:t>int hexadecimalLiteral = 0x2</w:t>
+      </w:r>
+      <w:proofErr w:type="gramStart"/>
+      <w:r>
+        <w:rPr>
+          <w:rFonts w:ascii="Arial" w:eastAsia="Times New Roman" w:hAnsi="Arial" w:cs="Arial"/>
+          <w:color w:val="2F5496" w:themeColor="accent5" w:themeShade="BF"/>
+          <w:sz w:val="24"/>
+          <w:szCs w:val="24"/>
+        </w:rPr>
+        <w:t>A;  /</w:t>
+      </w:r>
+      <w:proofErr w:type="gramEnd"/>
+      <w:r>
+        <w:rPr>
+          <w:rFonts w:ascii="Arial" w:eastAsia="Times New Roman" w:hAnsi="Arial" w:cs="Arial"/>
+          <w:color w:val="2F5496" w:themeColor="accent5" w:themeShade="BF"/>
+          <w:sz w:val="24"/>
+          <w:szCs w:val="24"/>
+        </w:rPr>
+        <w:t>/ Literal hexadecimal (prefixo 0x)</w:t>
+      </w:r>
+    </w:p>
+    <w:p>
+      <w:pPr>
+        <w:pStyle w:val="PargrafodaLista"/>
+        <w:widowControl w:val="0"/>
+        <w:pBdr>
+          <w:top w:val="nil"/>
+          <w:left w:val="nil"/>
+          <w:bottom w:val="nil"/>
+          <w:right w:val="nil"/>
+          <w:between w:val="nil"/>
+        </w:pBdr>
+        <w:spacing w:line="240" w:lineRule="auto"/>
+        <w:ind w:left="1728" w:firstLine="396"/>
+        <w:jc w:val="both"/>
+        <w:rPr>
+          <w:rFonts w:ascii="Arial" w:eastAsia="Times New Roman" w:hAnsi="Arial" w:cs="Arial"/>
+          <w:color w:val="2F5496" w:themeColor="accent5" w:themeShade="BF"/>
+          <w:sz w:val="24"/>
+          <w:szCs w:val="24"/>
+        </w:rPr>
+      </w:pPr>
+    </w:p>
+    <w:p>
+      <w:pPr>
+        <w:pStyle w:val="PargrafodaLista"/>
+        <w:widowControl w:val="0"/>
+        <w:numPr>
+          <w:ilvl w:val="3"/>
+          <w:numId w:val="6"/>
+        </w:numPr>
+        <w:pBdr>
+          <w:top w:val="nil"/>
+          <w:left w:val="nil"/>
+          <w:bottom w:val="nil"/>
+          <w:right w:val="nil"/>
+          <w:between w:val="nil"/>
+        </w:pBdr>
+        <w:spacing w:line="240" w:lineRule="auto"/>
+        <w:jc w:val="both"/>
+        <w:rPr>
+          <w:rFonts w:ascii="Arial" w:eastAsia="Times New Roman" w:hAnsi="Arial" w:cs="Arial"/>
+          <w:b/>
+          <w:color w:val="000000"/>
+          <w:sz w:val="24"/>
+          <w:szCs w:val="24"/>
+        </w:rPr>
+      </w:pPr>
+      <w:r>
+        <w:rPr>
+          <w:rFonts w:ascii="Arial" w:eastAsia="Times New Roman" w:hAnsi="Arial" w:cs="Arial"/>
+          <w:b/>
+          <w:color w:val="000000"/>
+          <w:sz w:val="24"/>
+          <w:szCs w:val="24"/>
+        </w:rPr>
+        <w:t xml:space="preserve">Literal </w:t>
+      </w:r>
+      <w:r>
+        <w:rPr>
+          <w:rFonts w:ascii="Arial" w:eastAsia="Times New Roman" w:hAnsi="Arial" w:cs="Arial"/>
+          <w:b/>
+          <w:color w:val="000000"/>
+          <w:sz w:val="24"/>
+          <w:szCs w:val="24"/>
+        </w:rPr>
+        <w:t>binário</w:t>
+      </w:r>
+      <w:r>
+        <w:rPr>
+          <w:rFonts w:ascii="Arial" w:eastAsia="Times New Roman" w:hAnsi="Arial" w:cs="Arial"/>
+          <w:b/>
+          <w:color w:val="000000"/>
+          <w:sz w:val="24"/>
+          <w:szCs w:val="24"/>
+        </w:rPr>
+        <w:t xml:space="preserve"> </w:t>
+      </w:r>
+    </w:p>
+    <w:p>
+      <w:pPr>
+        <w:pStyle w:val="PargrafodaLista"/>
+        <w:widowControl w:val="0"/>
+        <w:pBdr>
+          <w:top w:val="nil"/>
+          <w:left w:val="nil"/>
+          <w:bottom w:val="nil"/>
+          <w:right w:val="nil"/>
+          <w:between w:val="nil"/>
+        </w:pBdr>
+        <w:spacing w:line="240" w:lineRule="auto"/>
+        <w:ind w:left="1728" w:firstLine="396"/>
+        <w:jc w:val="both"/>
+        <w:rPr>
+          <w:rFonts w:ascii="Arial" w:eastAsia="Times New Roman" w:hAnsi="Arial" w:cs="Arial"/>
+          <w:color w:val="000000"/>
+          <w:sz w:val="24"/>
+          <w:szCs w:val="24"/>
+        </w:rPr>
+      </w:pPr>
+      <w:r>
+        <w:rPr>
+          <w:rFonts w:ascii="Arial" w:eastAsia="Times New Roman" w:hAnsi="Arial" w:cs="Arial"/>
+          <w:color w:val="000000"/>
+          <w:sz w:val="24"/>
+          <w:szCs w:val="24"/>
+        </w:rPr>
+        <w:t xml:space="preserve">O literal </w:t>
+      </w:r>
+      <w:r>
+        <w:rPr>
+          <w:rFonts w:ascii="Arial" w:eastAsia="Times New Roman" w:hAnsi="Arial" w:cs="Arial"/>
+          <w:color w:val="000000"/>
+          <w:sz w:val="24"/>
+          <w:szCs w:val="24"/>
+        </w:rPr>
+        <w:t>binário</w:t>
+      </w:r>
+      <w:r>
+        <w:rPr>
+          <w:rFonts w:ascii="Arial" w:eastAsia="Times New Roman" w:hAnsi="Arial" w:cs="Arial"/>
+          <w:color w:val="000000"/>
+          <w:sz w:val="24"/>
+          <w:szCs w:val="24"/>
+        </w:rPr>
+        <w:t xml:space="preserve"> é</w:t>
+      </w:r>
+      <w:r>
+        <w:rPr>
+          <w:rFonts w:ascii="Arial" w:eastAsia="Times New Roman" w:hAnsi="Arial" w:cs="Arial"/>
+          <w:color w:val="000000"/>
+          <w:sz w:val="24"/>
+          <w:szCs w:val="24"/>
+        </w:rPr>
+        <w:t xml:space="preserve"> representado com um prefixo "0b</w:t>
+      </w:r>
+      <w:r>
+        <w:rPr>
+          <w:rFonts w:ascii="Arial" w:eastAsia="Times New Roman" w:hAnsi="Arial" w:cs="Arial"/>
+          <w:color w:val="000000"/>
+          <w:sz w:val="24"/>
+          <w:szCs w:val="24"/>
+        </w:rPr>
+        <w:t xml:space="preserve">" indicando que o número está em </w:t>
+      </w:r>
+      <w:r>
+        <w:rPr>
+          <w:rFonts w:ascii="Arial" w:eastAsia="Times New Roman" w:hAnsi="Arial" w:cs="Arial"/>
+          <w:color w:val="000000"/>
+          <w:sz w:val="24"/>
+          <w:szCs w:val="24"/>
+        </w:rPr>
+        <w:t>binário</w:t>
+      </w:r>
+      <w:r>
+        <w:rPr>
+          <w:rFonts w:ascii="Arial" w:eastAsia="Times New Roman" w:hAnsi="Arial" w:cs="Arial"/>
+          <w:color w:val="000000"/>
+          <w:sz w:val="24"/>
+          <w:szCs w:val="24"/>
+        </w:rPr>
+        <w:t>.</w:t>
+      </w:r>
+    </w:p>
+    <w:p>
+      <w:pPr>
+        <w:pStyle w:val="PargrafodaLista"/>
+        <w:widowControl w:val="0"/>
+        <w:pBdr>
+          <w:top w:val="nil"/>
+          <w:left w:val="nil"/>
+          <w:bottom w:val="nil"/>
+          <w:right w:val="nil"/>
+          <w:between w:val="nil"/>
+        </w:pBdr>
+        <w:spacing w:line="240" w:lineRule="auto"/>
+        <w:ind w:left="1728" w:firstLine="396"/>
+        <w:jc w:val="both"/>
+        <w:rPr>
+          <w:rFonts w:ascii="Arial" w:eastAsia="Times New Roman" w:hAnsi="Arial" w:cs="Arial"/>
+          <w:color w:val="2F5496" w:themeColor="accent5" w:themeShade="BF"/>
+          <w:sz w:val="24"/>
+          <w:szCs w:val="24"/>
+        </w:rPr>
+      </w:pPr>
+      <w:proofErr w:type="spellStart"/>
+      <w:r>
+        <w:rPr>
+          <w:rFonts w:ascii="Arial" w:eastAsia="Times New Roman" w:hAnsi="Arial" w:cs="Arial"/>
+          <w:b/>
+          <w:color w:val="000000"/>
+          <w:sz w:val="24"/>
+          <w:szCs w:val="24"/>
+        </w:rPr>
+        <w:t>Ex</w:t>
+      </w:r>
+      <w:proofErr w:type="spellEnd"/>
+      <w:r>
+        <w:rPr>
+          <w:rFonts w:ascii="Arial" w:eastAsia="Times New Roman" w:hAnsi="Arial" w:cs="Arial"/>
+          <w:b/>
+          <w:color w:val="000000"/>
+          <w:sz w:val="24"/>
+          <w:szCs w:val="24"/>
+        </w:rPr>
+        <w:t>:</w:t>
+      </w:r>
+      <w:r>
+        <w:rPr>
+          <w:rFonts w:ascii="Arial" w:eastAsia="Times New Roman" w:hAnsi="Arial" w:cs="Arial"/>
+          <w:color w:val="000000"/>
+          <w:sz w:val="24"/>
+          <w:szCs w:val="24"/>
+        </w:rPr>
+        <w:t xml:space="preserve"> </w:t>
+      </w:r>
+      <w:proofErr w:type="spellStart"/>
+      <w:r>
+        <w:rPr>
+          <w:rFonts w:ascii="Arial" w:eastAsia="Times New Roman" w:hAnsi="Arial" w:cs="Arial"/>
+          <w:color w:val="2F5496" w:themeColor="accent5" w:themeShade="BF"/>
+          <w:sz w:val="24"/>
+          <w:szCs w:val="24"/>
+        </w:rPr>
+        <w:t>int</w:t>
+      </w:r>
+      <w:proofErr w:type="spellEnd"/>
+      <w:r>
+        <w:rPr>
+          <w:rFonts w:ascii="Arial" w:eastAsia="Times New Roman" w:hAnsi="Arial" w:cs="Arial"/>
+          <w:color w:val="2F5496" w:themeColor="accent5" w:themeShade="BF"/>
+          <w:sz w:val="24"/>
+          <w:szCs w:val="24"/>
+        </w:rPr>
+        <w:t xml:space="preserve"> </w:t>
+      </w:r>
+      <w:proofErr w:type="spellStart"/>
+      <w:r>
+        <w:rPr>
+          <w:rFonts w:ascii="Arial" w:eastAsia="Times New Roman" w:hAnsi="Arial" w:cs="Arial"/>
+          <w:color w:val="2F5496" w:themeColor="accent5" w:themeShade="BF"/>
+          <w:sz w:val="24"/>
+          <w:szCs w:val="24"/>
+        </w:rPr>
+        <w:t>binarioLiteral</w:t>
+      </w:r>
+      <w:proofErr w:type="spellEnd"/>
+      <w:r>
+        <w:rPr>
+          <w:rFonts w:ascii="Arial" w:eastAsia="Times New Roman" w:hAnsi="Arial" w:cs="Arial"/>
+          <w:color w:val="2F5496" w:themeColor="accent5" w:themeShade="BF"/>
+          <w:sz w:val="24"/>
+          <w:szCs w:val="24"/>
+        </w:rPr>
+        <w:t xml:space="preserve"> = 0b101</w:t>
+      </w:r>
+      <w:r>
+        <w:rPr>
+          <w:rFonts w:ascii="Arial" w:eastAsia="Times New Roman" w:hAnsi="Arial" w:cs="Arial"/>
+          <w:color w:val="2F5496" w:themeColor="accent5" w:themeShade="BF"/>
+          <w:sz w:val="24"/>
+          <w:szCs w:val="24"/>
+        </w:rPr>
+        <w:t xml:space="preserve">;  // Literal </w:t>
+      </w:r>
+      <w:proofErr w:type="spellStart"/>
+      <w:r>
+        <w:rPr>
+          <w:rFonts w:ascii="Arial" w:eastAsia="Times New Roman" w:hAnsi="Arial" w:cs="Arial"/>
+          <w:color w:val="2F5496" w:themeColor="accent5" w:themeShade="BF"/>
+          <w:sz w:val="24"/>
+          <w:szCs w:val="24"/>
+        </w:rPr>
+        <w:t>binario</w:t>
+      </w:r>
+      <w:proofErr w:type="spellEnd"/>
+      <w:r>
+        <w:rPr>
+          <w:rFonts w:ascii="Arial" w:eastAsia="Times New Roman" w:hAnsi="Arial" w:cs="Arial"/>
+          <w:color w:val="2F5496" w:themeColor="accent5" w:themeShade="BF"/>
+          <w:sz w:val="24"/>
+          <w:szCs w:val="24"/>
+        </w:rPr>
+        <w:t xml:space="preserve"> (prefixo 0b</w:t>
+      </w:r>
+      <w:bookmarkStart w:id="0" w:name="_GoBack"/>
+      <w:bookmarkEnd w:id="0"/>
+      <w:r>
+        <w:rPr>
+          <w:rFonts w:ascii="Arial" w:eastAsia="Times New Roman" w:hAnsi="Arial" w:cs="Arial"/>
+          <w:color w:val="2F5496" w:themeColor="accent5" w:themeShade="BF"/>
+          <w:sz w:val="24"/>
+          <w:szCs w:val="24"/>
+        </w:rPr>
+        <w:t>)</w:t>
+      </w:r>
+    </w:p>
+    <w:p>
+      <w:pPr>
+        <w:pStyle w:val="PargrafodaLista"/>
+        <w:widowControl w:val="0"/>
+        <w:pBdr>
+          <w:top w:val="nil"/>
+          <w:left w:val="nil"/>
+          <w:bottom w:val="nil"/>
+          <w:right w:val="nil"/>
+          <w:between w:val="nil"/>
+        </w:pBdr>
+        <w:spacing w:line="240" w:lineRule="auto"/>
+        <w:ind w:left="1728" w:firstLine="396"/>
+        <w:jc w:val="both"/>
+        <w:rPr>
+          <w:rFonts w:ascii="Arial" w:eastAsia="Times New Roman" w:hAnsi="Arial" w:cs="Arial"/>
+          <w:color w:val="2F5496" w:themeColor="accent5" w:themeShade="BF"/>
+          <w:sz w:val="24"/>
+          <w:szCs w:val="24"/>
+        </w:rPr>
+      </w:pPr>
     </w:p>
     <w:p>
       <w:pPr>
@@ -9744,8 +10009,19 @@
           <w:sz w:val="24"/>
           <w:szCs w:val="24"/>
         </w:rPr>
-        <w:t>As literais de ponto flutuante são, por padrão, do tipo primitivo double</w:t>
-      </w:r>
+        <w:t xml:space="preserve">As literais de ponto flutuante são, por padrão, do tipo primitivo </w:t>
+      </w:r>
+      <w:proofErr w:type="spellStart"/>
+      <w:r>
+        <w:rPr>
+          <w:rFonts w:ascii="Arial" w:eastAsia="Times New Roman" w:hAnsi="Arial" w:cs="Arial"/>
+          <w:color w:val="000000"/>
+          <w:sz w:val="24"/>
+          <w:szCs w:val="24"/>
+        </w:rPr>
+        <w:t>double</w:t>
+      </w:r>
+      <w:proofErr w:type="spellEnd"/>
       <w:r>
         <w:rPr>
           <w:rFonts w:ascii="Arial" w:eastAsia="Times New Roman" w:hAnsi="Arial" w:cs="Arial"/>
@@ -9837,7 +10113,6 @@
           <w:sz w:val="24"/>
           <w:szCs w:val="24"/>
         </w:rPr>
-        <w:lastRenderedPageBreak/>
         <w:t>double duploLiteral = 3.14;// Literal de ponto flutuante do tipo double</w:t>
       </w:r>
     </w:p>
@@ -10401,15 +10676,33 @@
           <w:sz w:val="24"/>
           <w:szCs w:val="24"/>
         </w:rPr>
-        <w:t>C# d</w:t>
-      </w:r>
+        <w:t xml:space="preserve">C# </w:t>
+      </w:r>
+      <w:proofErr w:type="spellStart"/>
       <w:r>
         <w:rPr>
           <w:rFonts w:ascii="Arial" w:eastAsia="Times New Roman" w:hAnsi="Arial" w:cs="Arial"/>
           <w:sz w:val="24"/>
           <w:szCs w:val="24"/>
         </w:rPr>
-        <w:t>ocumentation, 2024.</w:t>
+        <w:t>d</w:t>
+      </w:r>
+      <w:r>
+        <w:rPr>
+          <w:rFonts w:ascii="Arial" w:eastAsia="Times New Roman" w:hAnsi="Arial" w:cs="Arial"/>
+          <w:sz w:val="24"/>
+          <w:szCs w:val="24"/>
+        </w:rPr>
+        <w:t>ocumentation</w:t>
+      </w:r>
+      <w:proofErr w:type="spellEnd"/>
+      <w:r>
+        <w:rPr>
+          <w:rFonts w:ascii="Arial" w:eastAsia="Times New Roman" w:hAnsi="Arial" w:cs="Arial"/>
+          <w:sz w:val="24"/>
+          <w:szCs w:val="24"/>
+        </w:rPr>
+        <w:t>, 2024.</w:t>
       </w:r>
       <w:r>
         <w:rPr>
@@ -15179,7 +15472,7 @@
 </file>
 
 <file path=customXml/itemProps1.xml><?xml version="1.0" encoding="utf-8"?>
-<ds:datastoreItem xmlns:ds="http://schemas.openxmlformats.org/officeDocument/2006/customXml" ds:itemID="{39528DCB-AEA9-41E9-9F92-DAA1653AFBB1}">
+<ds:datastoreItem xmlns:ds="http://schemas.openxmlformats.org/officeDocument/2006/customXml" ds:itemID="{D2079F41-C34D-4A06-9A5D-EE1CF5F2E722}">
   <ds:schemaRefs>
     <ds:schemaRef ds:uri="http://schemas.openxmlformats.org/officeDocument/2006/bibliography"/>
   </ds:schemaRefs>

</xml_diff>